<commit_message>
creadas plantillas word y pdf
</commit_message>
<xml_diff>
--- a/inst/rmarkdown/templates/investigacionWord/skeleton/skeleton.docx
+++ b/inst/rmarkdown/templates/investigacionWord/skeleton/skeleton.docx
@@ -515,6 +515,98 @@
 <file path=word/numbering.xml><?xml version="1.0" encoding="utf-8"?>
 <w:numbering xmlns:wpc="http://schemas.microsoft.com/office/word/2010/wordprocessingCanvas" xmlns:cx="http://schemas.microsoft.com/office/drawing/2014/chartex" xmlns:cx1="http://schemas.microsoft.com/office/drawing/2015/9/8/chartex" xmlns:cx2="http://schemas.microsoft.com/office/drawing/2015/10/21/chartex" xmlns:cx3="http://schemas.microsoft.com/office/drawing/2016/5/9/chartex" xmlns:cx4="http://schemas.microsoft.com/office/drawing/2016/5/10/chartex" xmlns:cx5="http://schemas.microsoft.com/office/drawing/2016/5/11/chartex" xmlns:cx6="http://schemas.microsoft.com/office/drawing/2016/5/12/chartex" xmlns:cx7="http://schemas.microsoft.com/office/drawing/2016/5/13/chartex" xmlns:cx8="http://schemas.microsoft.com/office/drawing/2016/5/14/chartex" xmlns:mc="http://schemas.openxmlformats.org/markup-compatibility/2006" xmlns:aink="http://schemas.microsoft.com/office/drawing/2016/ink" xmlns:am3d="http://schemas.microsoft.com/office/drawing/2017/model3d" xmlns:o="urn:schemas-microsoft-com:office:office" xmlns:r="http://schemas.openxmlformats.org/officeDocument/2006/relationships" xmlns:m="http://schemas.openxmlformats.org/officeDocument/2006/math" xmlns:v="urn:schemas-microsoft-com:vml" xmlns:wp14="http://schemas.microsoft.com/office/word/2010/wordprocessingDrawing" xmlns:wp="http://schemas.openxmlformats.org/drawingml/2006/wordprocessingDrawing" xmlns:w10="urn:schemas-microsoft-com:office:word" xmlns:w="http://schemas.openxmlformats.org/wordprocessingml/2006/main" xmlns:w14="http://schemas.microsoft.com/office/word/2010/wordml" xmlns:w15="http://schemas.microsoft.com/office/word/2012/wordml" xmlns:w16cid="http://schemas.microsoft.com/office/word/2016/wordml/cid" xmlns:w16se="http://schemas.microsoft.com/office/word/2015/wordml/symex" xmlns:wpg="http://schemas.microsoft.com/office/word/2010/wordprocessingGroup" xmlns:wpi="http://schemas.microsoft.com/office/word/2010/wordprocessingInk" xmlns:wne="http://schemas.microsoft.com/office/word/2006/wordml" xmlns:wps="http://schemas.microsoft.com/office/word/2010/wordprocessingShape" mc:Ignorable="w14 w15 w16se w16cid wp14">
   <w:abstractNum w:abstractNumId="0" w15:restartNumberingAfterBreak="0">
+    <w:nsid w:val="CBE2F3D7"/>
+    <w:multiLevelType w:val="multilevel"/>
+    <w:tmpl w:val="02420F74"/>
+    <w:lvl w:ilvl="0">
+      <w:numFmt w:val="bullet"/>
+      <w:lvlText w:val=" "/>
+      <w:lvlJc w:val="left"/>
+      <w:pPr>
+        <w:tabs>
+          <w:tab w:val="num" w:pos="0"/>
+        </w:tabs>
+        <w:ind w:left="480" w:hanging="480"/>
+      </w:pPr>
+    </w:lvl>
+    <w:lvl w:ilvl="1">
+      <w:numFmt w:val="bullet"/>
+      <w:lvlText w:val=" "/>
+      <w:lvlJc w:val="left"/>
+      <w:pPr>
+        <w:tabs>
+          <w:tab w:val="num" w:pos="720"/>
+        </w:tabs>
+        <w:ind w:left="1200" w:hanging="480"/>
+      </w:pPr>
+    </w:lvl>
+    <w:lvl w:ilvl="2">
+      <w:numFmt w:val="bullet"/>
+      <w:lvlText w:val=" "/>
+      <w:lvlJc w:val="left"/>
+      <w:pPr>
+        <w:tabs>
+          <w:tab w:val="num" w:pos="1440"/>
+        </w:tabs>
+        <w:ind w:left="1920" w:hanging="480"/>
+      </w:pPr>
+    </w:lvl>
+    <w:lvl w:ilvl="3">
+      <w:numFmt w:val="bullet"/>
+      <w:lvlText w:val=" "/>
+      <w:lvlJc w:val="left"/>
+      <w:pPr>
+        <w:tabs>
+          <w:tab w:val="num" w:pos="2160"/>
+        </w:tabs>
+        <w:ind w:left="2640" w:hanging="480"/>
+      </w:pPr>
+    </w:lvl>
+    <w:lvl w:ilvl="4">
+      <w:numFmt w:val="bullet"/>
+      <w:lvlText w:val=" "/>
+      <w:lvlJc w:val="left"/>
+      <w:pPr>
+        <w:tabs>
+          <w:tab w:val="num" w:pos="2880"/>
+        </w:tabs>
+        <w:ind w:left="3360" w:hanging="480"/>
+      </w:pPr>
+    </w:lvl>
+    <w:lvl w:ilvl="5">
+      <w:numFmt w:val="bullet"/>
+      <w:lvlText w:val=" "/>
+      <w:lvlJc w:val="left"/>
+      <w:pPr>
+        <w:tabs>
+          <w:tab w:val="num" w:pos="3600"/>
+        </w:tabs>
+        <w:ind w:left="4080" w:hanging="480"/>
+      </w:pPr>
+    </w:lvl>
+    <w:lvl w:ilvl="6">
+      <w:numFmt w:val="bullet"/>
+      <w:lvlText w:val=" "/>
+      <w:lvlJc w:val="left"/>
+      <w:pPr>
+        <w:tabs>
+          <w:tab w:val="num" w:pos="4320"/>
+        </w:tabs>
+        <w:ind w:left="4800" w:hanging="480"/>
+      </w:pPr>
+    </w:lvl>
+    <w:lvl w:ilvl="7">
+      <w:numFmt w:val="decimal"/>
+      <w:lvlText w:val=""/>
+      <w:lvlJc w:val="left"/>
+    </w:lvl>
+    <w:lvl w:ilvl="8">
+      <w:numFmt w:val="decimal"/>
+      <w:lvlText w:val=""/>
+      <w:lvlJc w:val="left"/>
+    </w:lvl>
+  </w:abstractNum>
+  <w:abstractNum w:abstractNumId="1" w15:restartNumberingAfterBreak="0">
     <w:nsid w:val="E17F69BA"/>
     <w:multiLevelType w:val="multilevel"/>
     <w:tmpl w:val="7D0EF1C6"/>
@@ -606,7 +698,7 @@
       <w:lvlJc w:val="left"/>
     </w:lvl>
   </w:abstractNum>
-  <w:abstractNum w:abstractNumId="1" w15:restartNumberingAfterBreak="0">
+  <w:abstractNum w:abstractNumId="2" w15:restartNumberingAfterBreak="0">
     <w:nsid w:val="FFFFFF7C"/>
     <w:multiLevelType w:val="singleLevel"/>
     <w:tmpl w:val="AE4AFC54"/>
@@ -623,7 +715,7 @@
       </w:pPr>
     </w:lvl>
   </w:abstractNum>
-  <w:abstractNum w:abstractNumId="2" w15:restartNumberingAfterBreak="0">
+  <w:abstractNum w:abstractNumId="3" w15:restartNumberingAfterBreak="0">
     <w:nsid w:val="FFFFFF7D"/>
     <w:multiLevelType w:val="singleLevel"/>
     <w:tmpl w:val="1164AE58"/>
@@ -640,7 +732,7 @@
       </w:pPr>
     </w:lvl>
   </w:abstractNum>
-  <w:abstractNum w:abstractNumId="3" w15:restartNumberingAfterBreak="0">
+  <w:abstractNum w:abstractNumId="4" w15:restartNumberingAfterBreak="0">
     <w:nsid w:val="FFFFFF7E"/>
     <w:multiLevelType w:val="singleLevel"/>
     <w:tmpl w:val="CF8E1A18"/>
@@ -657,7 +749,7 @@
       </w:pPr>
     </w:lvl>
   </w:abstractNum>
-  <w:abstractNum w:abstractNumId="4" w15:restartNumberingAfterBreak="0">
+  <w:abstractNum w:abstractNumId="5" w15:restartNumberingAfterBreak="0">
     <w:nsid w:val="FFFFFF7F"/>
     <w:multiLevelType w:val="singleLevel"/>
     <w:tmpl w:val="2BBAD56A"/>
@@ -674,7 +766,7 @@
       </w:pPr>
     </w:lvl>
   </w:abstractNum>
-  <w:abstractNum w:abstractNumId="5" w15:restartNumberingAfterBreak="0">
+  <w:abstractNum w:abstractNumId="6" w15:restartNumberingAfterBreak="0">
     <w:nsid w:val="FFFFFF80"/>
     <w:multiLevelType w:val="singleLevel"/>
     <w:tmpl w:val="4606E676"/>
@@ -694,7 +786,7 @@
       </w:rPr>
     </w:lvl>
   </w:abstractNum>
-  <w:abstractNum w:abstractNumId="6" w15:restartNumberingAfterBreak="0">
+  <w:abstractNum w:abstractNumId="7" w15:restartNumberingAfterBreak="0">
     <w:nsid w:val="FFFFFF81"/>
     <w:multiLevelType w:val="singleLevel"/>
     <w:tmpl w:val="455C2FD8"/>
@@ -714,7 +806,7 @@
       </w:rPr>
     </w:lvl>
   </w:abstractNum>
-  <w:abstractNum w:abstractNumId="7" w15:restartNumberingAfterBreak="0">
+  <w:abstractNum w:abstractNumId="8" w15:restartNumberingAfterBreak="0">
     <w:nsid w:val="FFFFFF82"/>
     <w:multiLevelType w:val="singleLevel"/>
     <w:tmpl w:val="F694552C"/>
@@ -734,7 +826,7 @@
       </w:rPr>
     </w:lvl>
   </w:abstractNum>
-  <w:abstractNum w:abstractNumId="8" w15:restartNumberingAfterBreak="0">
+  <w:abstractNum w:abstractNumId="9" w15:restartNumberingAfterBreak="0">
     <w:nsid w:val="FFFFFF83"/>
     <w:multiLevelType w:val="singleLevel"/>
     <w:tmpl w:val="2E1678D4"/>
@@ -754,7 +846,7 @@
       </w:rPr>
     </w:lvl>
   </w:abstractNum>
-  <w:abstractNum w:abstractNumId="9" w15:restartNumberingAfterBreak="0">
+  <w:abstractNum w:abstractNumId="10" w15:restartNumberingAfterBreak="0">
     <w:nsid w:val="FFFFFF88"/>
     <w:multiLevelType w:val="singleLevel"/>
     <w:tmpl w:val="A420FE88"/>
@@ -771,7 +863,7 @@
       </w:pPr>
     </w:lvl>
   </w:abstractNum>
-  <w:abstractNum w:abstractNumId="10" w15:restartNumberingAfterBreak="0">
+  <w:abstractNum w:abstractNumId="11" w15:restartNumberingAfterBreak="0">
     <w:nsid w:val="FFFFFF89"/>
     <w:multiLevelType w:val="singleLevel"/>
     <w:tmpl w:val="997222C0"/>
@@ -791,7 +883,7 @@
       </w:rPr>
     </w:lvl>
   </w:abstractNum>
-  <w:abstractNum w:abstractNumId="11" w15:restartNumberingAfterBreak="0">
+  <w:abstractNum w:abstractNumId="12" w15:restartNumberingAfterBreak="0">
     <w:nsid w:val="2C196B16"/>
     <w:multiLevelType w:val="hybridMultilevel"/>
     <w:tmpl w:val="AC1E9AF6"/>
@@ -878,7 +970,7 @@
       </w:pPr>
     </w:lvl>
   </w:abstractNum>
-  <w:abstractNum w:abstractNumId="12" w15:restartNumberingAfterBreak="0">
+  <w:abstractNum w:abstractNumId="13" w15:restartNumberingAfterBreak="0">
     <w:nsid w:val="3558EFAD"/>
     <w:multiLevelType w:val="multilevel"/>
     <w:tmpl w:val="DEDE93DA"/>
@@ -970,7 +1062,7 @@
       <w:lvlJc w:val="left"/>
     </w:lvl>
   </w:abstractNum>
-  <w:abstractNum w:abstractNumId="13" w15:restartNumberingAfterBreak="0">
+  <w:abstractNum w:abstractNumId="14" w15:restartNumberingAfterBreak="0">
     <w:nsid w:val="566A66B0"/>
     <w:multiLevelType w:val="hybridMultilevel"/>
     <w:tmpl w:val="56940040"/>
@@ -1056,10 +1148,10 @@
       </w:pPr>
     </w:lvl>
   </w:abstractNum>
-  <w:abstractNum w:abstractNumId="14" w15:restartNumberingAfterBreak="0">
+  <w:abstractNum w:abstractNumId="15" w15:restartNumberingAfterBreak="0">
     <w:nsid w:val="7ABE1CE3"/>
     <w:multiLevelType w:val="multilevel"/>
-    <w:tmpl w:val="F224F9FA"/>
+    <w:tmpl w:val="45CAC102"/>
     <w:lvl w:ilvl="0">
       <w:start w:val="1"/>
       <w:numFmt w:val="decimal"/>
@@ -1140,87 +1232,6 @@
       <w:lvlJc w:val="left"/>
       <w:pPr>
         <w:ind w:left="4320" w:hanging="1440"/>
-      </w:pPr>
-    </w:lvl>
-  </w:abstractNum>
-  <w:abstractNum w:abstractNumId="990">
-    <w:nsid w:val="cbe2f3d7"/>
-    <w:multiLevelType w:val="multilevel"/>
-    <w:lvl w:ilvl="0">
-      <w:numFmt w:val="bullet"/>
-      <w:lvlText w:val=" "/>
-      <w:lvlJc w:val="left"/>
-      <w:pPr>
-        <w:tabs>
-          <w:tab w:val="num" w:pos="0"/>
-        </w:tabs>
-        <w:ind w:left="480" w:hanging="480"/>
-      </w:pPr>
-    </w:lvl>
-    <w:lvl w:ilvl="1">
-      <w:numFmt w:val="bullet"/>
-      <w:lvlText w:val=" "/>
-      <w:lvlJc w:val="left"/>
-      <w:pPr>
-        <w:tabs>
-          <w:tab w:val="num" w:pos="720"/>
-        </w:tabs>
-        <w:ind w:left="1200" w:hanging="480"/>
-      </w:pPr>
-    </w:lvl>
-    <w:lvl w:ilvl="2">
-      <w:numFmt w:val="bullet"/>
-      <w:lvlText w:val=" "/>
-      <w:lvlJc w:val="left"/>
-      <w:pPr>
-        <w:tabs>
-          <w:tab w:val="num" w:pos="1440"/>
-        </w:tabs>
-        <w:ind w:left="1920" w:hanging="480"/>
-      </w:pPr>
-    </w:lvl>
-    <w:lvl w:ilvl="3">
-      <w:numFmt w:val="bullet"/>
-      <w:lvlText w:val=" "/>
-      <w:lvlJc w:val="left"/>
-      <w:pPr>
-        <w:tabs>
-          <w:tab w:val="num" w:pos="2160"/>
-        </w:tabs>
-        <w:ind w:left="2640" w:hanging="480"/>
-      </w:pPr>
-    </w:lvl>
-    <w:lvl w:ilvl="4">
-      <w:numFmt w:val="bullet"/>
-      <w:lvlText w:val=" "/>
-      <w:lvlJc w:val="left"/>
-      <w:pPr>
-        <w:tabs>
-          <w:tab w:val="num" w:pos="2880"/>
-        </w:tabs>
-        <w:ind w:left="3360" w:hanging="480"/>
-      </w:pPr>
-    </w:lvl>
-    <w:lvl w:ilvl="5">
-      <w:numFmt w:val="bullet"/>
-      <w:lvlText w:val=" "/>
-      <w:lvlJc w:val="left"/>
-      <w:pPr>
-        <w:tabs>
-          <w:tab w:val="num" w:pos="3600"/>
-        </w:tabs>
-        <w:ind w:left="4080" w:hanging="480"/>
-      </w:pPr>
-    </w:lvl>
-    <w:lvl w:ilvl="6">
-      <w:numFmt w:val="bullet"/>
-      <w:lvlText w:val=" "/>
-      <w:lvlJc w:val="left"/>
-      <w:pPr>
-        <w:tabs>
-          <w:tab w:val="num" w:pos="4320"/>
-        </w:tabs>
-        <w:ind w:left="4800" w:hanging="480"/>
       </w:pPr>
     </w:lvl>
   </w:abstractNum>
@@ -1543,52 +1554,52 @@
     </w:lvl>
   </w:abstractNum>
   <w:num w:numId="1">
-    <w:abstractNumId w:val="0"/>
+    <w:abstractNumId w:val="1"/>
   </w:num>
   <w:num w:numId="2">
+    <w:abstractNumId w:val="13"/>
+  </w:num>
+  <w:num w:numId="3">
+    <w:abstractNumId w:val="10"/>
+  </w:num>
+  <w:num w:numId="4">
+    <w:abstractNumId w:val="5"/>
+  </w:num>
+  <w:num w:numId="5">
+    <w:abstractNumId w:val="4"/>
+  </w:num>
+  <w:num w:numId="6">
+    <w:abstractNumId w:val="3"/>
+  </w:num>
+  <w:num w:numId="7">
+    <w:abstractNumId w:val="2"/>
+  </w:num>
+  <w:num w:numId="8">
+    <w:abstractNumId w:val="11"/>
+  </w:num>
+  <w:num w:numId="9">
+    <w:abstractNumId w:val="9"/>
+  </w:num>
+  <w:num w:numId="10">
+    <w:abstractNumId w:val="8"/>
+  </w:num>
+  <w:num w:numId="11">
+    <w:abstractNumId w:val="7"/>
+  </w:num>
+  <w:num w:numId="12">
+    <w:abstractNumId w:val="6"/>
+  </w:num>
+  <w:num w:numId="13">
+    <w:abstractNumId w:val="14"/>
+  </w:num>
+  <w:num w:numId="14">
     <w:abstractNumId w:val="12"/>
   </w:num>
-  <w:num w:numId="3">
-    <w:abstractNumId w:val="9"/>
+  <w:num w:numId="15">
+    <w:abstractNumId w:val="15"/>
   </w:num>
-  <w:num w:numId="4">
-    <w:abstractNumId w:val="4"/>
-  </w:num>
-  <w:num w:numId="5">
-    <w:abstractNumId w:val="3"/>
-  </w:num>
-  <w:num w:numId="6">
-    <w:abstractNumId w:val="2"/>
-  </w:num>
-  <w:num w:numId="7">
-    <w:abstractNumId w:val="1"/>
-  </w:num>
-  <w:num w:numId="8">
-    <w:abstractNumId w:val="10"/>
-  </w:num>
-  <w:num w:numId="9">
-    <w:abstractNumId w:val="8"/>
-  </w:num>
-  <w:num w:numId="10">
-    <w:abstractNumId w:val="7"/>
-  </w:num>
-  <w:num w:numId="11">
-    <w:abstractNumId w:val="6"/>
-  </w:num>
-  <w:num w:numId="12">
-    <w:abstractNumId w:val="5"/>
-  </w:num>
-  <w:num w:numId="13">
-    <w:abstractNumId w:val="13"/>
-  </w:num>
-  <w:num w:numId="14">
-    <w:abstractNumId w:val="11"/>
-  </w:num>
-  <w:num w:numId="15">
-    <w:abstractNumId w:val="14"/>
-  </w:num>
-  <w:num w:numId="1000">
-    <w:abstractNumId w:val="990"/>
+  <w:num w:numId="16">
+    <w:abstractNumId w:val="0"/>
   </w:num>
   <w:num w:numId="1000">
     <w:abstractNumId w:val="990"/>
@@ -2023,7 +2034,7 @@
     <w:uiPriority w:val="9"/>
     <w:unhideWhenUsed/>
     <w:qFormat/>
-    <w:rsid w:val="00352DA7"/>
+    <w:rsid w:val="001A3F96"/>
     <w:pPr>
       <w:keepNext/>
       <w:keepLines/>

</xml_diff>